<commit_message>
Actualizacion de documento de modelado
</commit_message>
<xml_diff>
--- a/Producto/Web/Modelado/GeoP_Producto_Doc_ModeladoDelSistema_1.0.docx
+++ b/Producto/Web/Modelado/GeoP_Producto_Doc_ModeladoDelSistema_1.0.docx
@@ -279,9 +279,6 @@
             </w:pPr>
             <w:sdt>
               <w:sdtPr>
-                <w:rPr>
-                  <w:color w:val="auto"/>
-                </w:rPr>
                 <w:alias w:val="Título"/>
                 <w:id w:val="58281"/>
                 <w:dataBinding w:prefixMappings="xmlns:ns0='http://schemas.openxmlformats.org/package/2006/metadata/core-properties' xmlns:ns1='http://purl.org/dc/elements/1.1/'" w:xpath="/ns0:coreProperties[1]/ns1:title[1]" w:storeItemID="{6C3C8BC8-F283-45AE-878A-BAB7291924A1}"/>
@@ -2926,7 +2923,6 @@
     <w:p/>
     <w:p/>
     <w:p/>
-    <w:p/>
     <w:p>
       <w:pPr>
         <w:pStyle w:val="Ttulo1"/>
@@ -2943,7 +2939,7 @@
     </w:p>
     <w:p>
       <w:r>
-        <w:t>El siguiente documento lo que trata de mostrar es la distribución de los principales componentes utilizados y los cuales componen el sistema GeoParking. Las imágenes a continuación son pequeños modelos que tratan de esquematizar la forma en que se estructura los componentes del sistema.</w:t>
+        <w:t>El siguiente documento lo que trata de mostrar es la distribución de los principales componentes utilizados y los cuales componen el sistema GeoParking. Las imágenes a continuación son pequeños modelos que tratan de esquematizar la forma en que se estructura el sistema.</w:t>
       </w:r>
     </w:p>
     <w:p>
@@ -3046,7 +3042,21 @@
         </w:drawing>
       </w:r>
     </w:p>
-    <w:p/>
+    <w:p>
+      <w:r>
+        <w:t xml:space="preserve">Como se puede observar el modelo negocio esta apuntado a abarcar todos aquellos elementos y características que se destacan en el negocio al que apunta GeoParking. </w:t>
+      </w:r>
+    </w:p>
+    <w:p>
+      <w:r>
+        <w:t>El elemento principal de este negocio es la “Playa de Estacionamiento” y de ella es que derivan los demás conformando sus características principales.</w:t>
+      </w:r>
+    </w:p>
+    <w:p>
+      <w:r>
+        <w:t>Y como todo sistema el modelo de negocio también abarca el usuario, el cual es quien interactúa con esos elementos y puede generar u obtener información a partir de los mismos.</w:t>
+      </w:r>
+    </w:p>
     <w:p>
       <w:pPr>
         <w:spacing w:before="0" w:after="160" w:line="259" w:lineRule="auto"/>
@@ -3083,6 +3093,11 @@
       </w:r>
     </w:p>
     <w:p>
+      <w:r>
+        <w:t>EL objetivo de estos diagramas es brindar una trazabilidad a nivel de código que permita a simple vista observar, captar y analizar el impacto el cambio de alguno de los componentes  intervinientes en cada funcionalidad, permitiéndole todo esto, obtener una visión más precisa del impacto de los cambios a realizar.</w:t>
+      </w:r>
+    </w:p>
+    <w:p>
       <w:pPr>
         <w:pStyle w:val="Ttulo3"/>
       </w:pPr>
@@ -3091,6 +3106,9 @@
         <w:t>Búsqueda Playas por Ciudad</w:t>
       </w:r>
       <w:bookmarkEnd w:id="12"/>
+      <w:r>
+        <w:t xml:space="preserve"> - Web</w:t>
+      </w:r>
     </w:p>
     <w:p>
       <w:r>
@@ -3176,6 +3194,12 @@
         <w:t>úsqueda de Playas por Ciudad por Filtro</w:t>
       </w:r>
       <w:bookmarkEnd w:id="13"/>
+      <w:r>
+        <w:rPr>
+          <w:lang w:val="es-AR"/>
+        </w:rPr>
+        <w:t xml:space="preserve"> - Web</w:t>
+      </w:r>
     </w:p>
     <w:p>
       <w:pPr>
@@ -3256,14 +3280,28 @@
         </w:rPr>
       </w:pPr>
       <w:bookmarkStart w:id="14" w:name="_Toc400185535"/>
+      <w:proofErr w:type="spellStart"/>
       <w:r>
         <w:rPr>
           <w:lang w:val="es-AR"/>
         </w:rPr>
         <w:lastRenderedPageBreak/>
-        <w:t>Login de Usuario</w:t>
+        <w:t>Login</w:t>
+      </w:r>
+      <w:proofErr w:type="spellEnd"/>
+      <w:r>
+        <w:rPr>
+          <w:lang w:val="es-AR"/>
+        </w:rPr>
+        <w:t xml:space="preserve"> de Usuario</w:t>
       </w:r>
       <w:bookmarkEnd w:id="14"/>
+      <w:r>
+        <w:rPr>
+          <w:lang w:val="es-AR"/>
+        </w:rPr>
+        <w:t xml:space="preserve"> - Web</w:t>
+      </w:r>
     </w:p>
     <w:p>
       <w:pPr>
@@ -3352,6 +3390,12 @@
         <w:t>Registro de Usuario</w:t>
       </w:r>
       <w:bookmarkEnd w:id="15"/>
+      <w:r>
+        <w:rPr>
+          <w:lang w:val="es-AR"/>
+        </w:rPr>
+        <w:t xml:space="preserve"> - Web</w:t>
+      </w:r>
     </w:p>
     <w:p>
       <w:pPr>
@@ -3440,6 +3484,12 @@
         <w:t>Registro de Playa</w:t>
       </w:r>
       <w:bookmarkEnd w:id="16"/>
+      <w:r>
+        <w:rPr>
+          <w:lang w:val="es-AR"/>
+        </w:rPr>
+        <w:t xml:space="preserve"> - Web</w:t>
+      </w:r>
     </w:p>
     <w:p>
       <w:pPr>
@@ -3514,6 +3564,405 @@
     </w:p>
     <w:p>
       <w:pPr>
+        <w:pStyle w:val="Ttulo3"/>
+        <w:rPr>
+          <w:lang w:val="es-AR"/>
+        </w:rPr>
+      </w:pPr>
+      <w:r>
+        <w:rPr>
+          <w:lang w:val="es-AR"/>
+        </w:rPr>
+        <w:lastRenderedPageBreak/>
+        <w:t>Consulta Playas – Móvil</w:t>
+      </w:r>
+    </w:p>
+    <w:p>
+      <w:pPr>
+        <w:rPr>
+          <w:lang w:val="es-AR"/>
+        </w:rPr>
+      </w:pPr>
+      <w:r>
+        <w:rPr>
+          <w:noProof/>
+          <w:lang w:val="es-AR" w:eastAsia="es-AR"/>
+        </w:rPr>
+        <w:drawing>
+          <wp:inline distT="0" distB="0" distL="0" distR="0">
+            <wp:extent cx="6645910" cy="7542102"/>
+            <wp:effectExtent l="76200" t="76200" r="135890" b="135255"/>
+            <wp:docPr id="7" name="Imagen 7" descr="C:\Users\Lukas\AppData\Local\Microsoft\Windows\INetCache\Content.Word\Movil_ConsultaPlayas.png"/>
+            <wp:cNvGraphicFramePr>
+              <a:graphicFrameLocks xmlns:a="http://schemas.openxmlformats.org/drawingml/2006/main" noChangeAspect="1"/>
+            </wp:cNvGraphicFramePr>
+            <a:graphic xmlns:a="http://schemas.openxmlformats.org/drawingml/2006/main">
+              <a:graphicData uri="http://schemas.openxmlformats.org/drawingml/2006/picture">
+                <pic:pic xmlns:pic="http://schemas.openxmlformats.org/drawingml/2006/picture">
+                  <pic:nvPicPr>
+                    <pic:cNvPr id="0" name="Picture 3" descr="C:\Users\Lukas\AppData\Local\Microsoft\Windows\INetCache\Content.Word\Movil_ConsultaPlayas.png"/>
+                    <pic:cNvPicPr>
+                      <a:picLocks noChangeAspect="1" noChangeArrowheads="1"/>
+                    </pic:cNvPicPr>
+                  </pic:nvPicPr>
+                  <pic:blipFill>
+                    <a:blip r:embed="rId15">
+                      <a:extLst>
+                        <a:ext uri="{28A0092B-C50C-407E-A947-70E740481C1C}">
+                          <a14:useLocalDpi xmlns:a14="http://schemas.microsoft.com/office/drawing/2010/main" val="0"/>
+                        </a:ext>
+                      </a:extLst>
+                    </a:blip>
+                    <a:srcRect/>
+                    <a:stretch>
+                      <a:fillRect/>
+                    </a:stretch>
+                  </pic:blipFill>
+                  <pic:spPr bwMode="auto">
+                    <a:xfrm>
+                      <a:off x="0" y="0"/>
+                      <a:ext cx="6645910" cy="7542102"/>
+                    </a:xfrm>
+                    <a:prstGeom prst="rect">
+                      <a:avLst/>
+                    </a:prstGeom>
+                    <a:ln w="38100" cap="sq">
+                      <a:solidFill>
+                        <a:srgbClr val="000000"/>
+                      </a:solidFill>
+                      <a:prstDash val="solid"/>
+                      <a:miter lim="800000"/>
+                    </a:ln>
+                    <a:effectLst>
+                      <a:outerShdw blurRad="50800" dist="38100" dir="2700000" algn="tl" rotWithShape="0">
+                        <a:srgbClr val="000000">
+                          <a:alpha val="43000"/>
+                        </a:srgbClr>
+                      </a:outerShdw>
+                    </a:effectLst>
+                  </pic:spPr>
+                </pic:pic>
+              </a:graphicData>
+            </a:graphic>
+          </wp:inline>
+        </w:drawing>
+      </w:r>
+    </w:p>
+    <w:p>
+      <w:pPr>
+        <w:rPr>
+          <w:b/>
+          <w:sz w:val="24"/>
+          <w:lang w:val="es-AR"/>
+        </w:rPr>
+      </w:pPr>
+    </w:p>
+    <w:p>
+      <w:pPr>
+        <w:rPr>
+          <w:b/>
+          <w:sz w:val="24"/>
+          <w:lang w:val="es-AR"/>
+        </w:rPr>
+      </w:pPr>
+    </w:p>
+    <w:p>
+      <w:pPr>
+        <w:rPr>
+          <w:b/>
+          <w:sz w:val="24"/>
+          <w:lang w:val="es-AR"/>
+        </w:rPr>
+      </w:pPr>
+    </w:p>
+    <w:p>
+      <w:pPr>
+        <w:rPr>
+          <w:b/>
+          <w:sz w:val="24"/>
+          <w:lang w:val="es-AR"/>
+        </w:rPr>
+      </w:pPr>
+    </w:p>
+    <w:p>
+      <w:pPr>
+        <w:rPr>
+          <w:b/>
+          <w:sz w:val="24"/>
+          <w:lang w:val="es-AR"/>
+        </w:rPr>
+      </w:pPr>
+      <w:r>
+        <w:rPr>
+          <w:b/>
+          <w:sz w:val="24"/>
+          <w:lang w:val="es-AR"/>
+        </w:rPr>
+        <w:lastRenderedPageBreak/>
+        <w:t xml:space="preserve">Guardar Configuración – Móvil </w:t>
+      </w:r>
+    </w:p>
+    <w:p>
+      <w:pPr>
+        <w:rPr>
+          <w:b/>
+          <w:sz w:val="24"/>
+          <w:lang w:val="es-AR"/>
+        </w:rPr>
+      </w:pPr>
+      <w:r>
+        <w:rPr>
+          <w:b/>
+          <w:noProof/>
+          <w:sz w:val="24"/>
+          <w:lang w:val="es-AR" w:eastAsia="es-AR"/>
+        </w:rPr>
+        <w:drawing>
+          <wp:inline distT="0" distB="0" distL="0" distR="0">
+            <wp:extent cx="6640195" cy="3533140"/>
+            <wp:effectExtent l="76200" t="76200" r="141605" b="124460"/>
+            <wp:docPr id="17" name="Imagen 17" descr="C:\Users\Lukas\AppData\Local\Microsoft\Windows\INetCache\Content.Word\Movil_GuardarConfiguracion.png"/>
+            <wp:cNvGraphicFramePr>
+              <a:graphicFrameLocks xmlns:a="http://schemas.openxmlformats.org/drawingml/2006/main" noChangeAspect="1"/>
+            </wp:cNvGraphicFramePr>
+            <a:graphic xmlns:a="http://schemas.openxmlformats.org/drawingml/2006/main">
+              <a:graphicData uri="http://schemas.openxmlformats.org/drawingml/2006/picture">
+                <pic:pic xmlns:pic="http://schemas.openxmlformats.org/drawingml/2006/picture">
+                  <pic:nvPicPr>
+                    <pic:cNvPr id="0" name="Picture 8" descr="C:\Users\Lukas\AppData\Local\Microsoft\Windows\INetCache\Content.Word\Movil_GuardarConfiguracion.png"/>
+                    <pic:cNvPicPr>
+                      <a:picLocks noChangeAspect="1" noChangeArrowheads="1"/>
+                    </pic:cNvPicPr>
+                  </pic:nvPicPr>
+                  <pic:blipFill>
+                    <a:blip r:embed="rId16">
+                      <a:extLst>
+                        <a:ext uri="{28A0092B-C50C-407E-A947-70E740481C1C}">
+                          <a14:useLocalDpi xmlns:a14="http://schemas.microsoft.com/office/drawing/2010/main" val="0"/>
+                        </a:ext>
+                      </a:extLst>
+                    </a:blip>
+                    <a:srcRect/>
+                    <a:stretch>
+                      <a:fillRect/>
+                    </a:stretch>
+                  </pic:blipFill>
+                  <pic:spPr bwMode="auto">
+                    <a:xfrm>
+                      <a:off x="0" y="0"/>
+                      <a:ext cx="6640195" cy="3533140"/>
+                    </a:xfrm>
+                    <a:prstGeom prst="rect">
+                      <a:avLst/>
+                    </a:prstGeom>
+                    <a:ln w="38100" cap="sq">
+                      <a:solidFill>
+                        <a:srgbClr val="000000"/>
+                      </a:solidFill>
+                      <a:prstDash val="solid"/>
+                      <a:miter lim="800000"/>
+                    </a:ln>
+                    <a:effectLst>
+                      <a:outerShdw blurRad="50800" dist="38100" dir="2700000" algn="tl" rotWithShape="0">
+                        <a:srgbClr val="000000">
+                          <a:alpha val="43000"/>
+                        </a:srgbClr>
+                      </a:outerShdw>
+                    </a:effectLst>
+                  </pic:spPr>
+                </pic:pic>
+              </a:graphicData>
+            </a:graphic>
+          </wp:inline>
+        </w:drawing>
+      </w:r>
+    </w:p>
+    <w:p>
+      <w:pPr>
+        <w:rPr>
+          <w:b/>
+          <w:sz w:val="24"/>
+          <w:lang w:val="es-AR"/>
+        </w:rPr>
+      </w:pPr>
+      <w:r>
+        <w:rPr>
+          <w:b/>
+          <w:sz w:val="24"/>
+          <w:lang w:val="es-AR"/>
+        </w:rPr>
+        <w:t>Guardar Vehículo – Móvil</w:t>
+      </w:r>
+    </w:p>
+    <w:p>
+      <w:pPr>
+        <w:rPr>
+          <w:lang w:val="es-AR"/>
+        </w:rPr>
+      </w:pPr>
+      <w:r>
+        <w:rPr>
+          <w:noProof/>
+          <w:lang w:val="es-AR" w:eastAsia="es-AR"/>
+        </w:rPr>
+        <w:drawing>
+          <wp:inline distT="0" distB="0" distL="0" distR="0">
+            <wp:extent cx="4909185" cy="4474210"/>
+            <wp:effectExtent l="76200" t="76200" r="139065" b="135890"/>
+            <wp:docPr id="18" name="Imagen 18" descr="C:\Users\Lukas\AppData\Local\Microsoft\Windows\INetCache\Content.Word\Movil_GuardarVehiculo.png"/>
+            <wp:cNvGraphicFramePr>
+              <a:graphicFrameLocks xmlns:a="http://schemas.openxmlformats.org/drawingml/2006/main" noChangeAspect="1"/>
+            </wp:cNvGraphicFramePr>
+            <a:graphic xmlns:a="http://schemas.openxmlformats.org/drawingml/2006/main">
+              <a:graphicData uri="http://schemas.openxmlformats.org/drawingml/2006/picture">
+                <pic:pic xmlns:pic="http://schemas.openxmlformats.org/drawingml/2006/picture">
+                  <pic:nvPicPr>
+                    <pic:cNvPr id="0" name="Picture 11" descr="C:\Users\Lukas\AppData\Local\Microsoft\Windows\INetCache\Content.Word\Movil_GuardarVehiculo.png"/>
+                    <pic:cNvPicPr>
+                      <a:picLocks noChangeAspect="1" noChangeArrowheads="1"/>
+                    </pic:cNvPicPr>
+                  </pic:nvPicPr>
+                  <pic:blipFill>
+                    <a:blip r:embed="rId17">
+                      <a:extLst>
+                        <a:ext uri="{28A0092B-C50C-407E-A947-70E740481C1C}">
+                          <a14:useLocalDpi xmlns:a14="http://schemas.microsoft.com/office/drawing/2010/main" val="0"/>
+                        </a:ext>
+                      </a:extLst>
+                    </a:blip>
+                    <a:srcRect/>
+                    <a:stretch>
+                      <a:fillRect/>
+                    </a:stretch>
+                  </pic:blipFill>
+                  <pic:spPr bwMode="auto">
+                    <a:xfrm>
+                      <a:off x="0" y="0"/>
+                      <a:ext cx="4909185" cy="4474210"/>
+                    </a:xfrm>
+                    <a:prstGeom prst="rect">
+                      <a:avLst/>
+                    </a:prstGeom>
+                    <a:ln w="38100" cap="sq">
+                      <a:solidFill>
+                        <a:srgbClr val="000000"/>
+                      </a:solidFill>
+                      <a:prstDash val="solid"/>
+                      <a:miter lim="800000"/>
+                    </a:ln>
+                    <a:effectLst>
+                      <a:outerShdw blurRad="50800" dist="38100" dir="2700000" algn="tl" rotWithShape="0">
+                        <a:srgbClr val="000000">
+                          <a:alpha val="43000"/>
+                        </a:srgbClr>
+                      </a:outerShdw>
+                    </a:effectLst>
+                  </pic:spPr>
+                </pic:pic>
+              </a:graphicData>
+            </a:graphic>
+          </wp:inline>
+        </w:drawing>
+      </w:r>
+    </w:p>
+    <w:p>
+      <w:pPr>
+        <w:rPr>
+          <w:lang w:val="es-AR"/>
+        </w:rPr>
+      </w:pPr>
+    </w:p>
+    <w:p>
+      <w:pPr>
+        <w:rPr>
+          <w:b/>
+          <w:sz w:val="24"/>
+          <w:lang w:val="es-AR"/>
+        </w:rPr>
+      </w:pPr>
+      <w:r>
+        <w:rPr>
+          <w:b/>
+          <w:sz w:val="24"/>
+          <w:lang w:val="es-AR"/>
+        </w:rPr>
+        <w:lastRenderedPageBreak/>
+        <w:t>Dirigirse a Vehículo – Móvil</w:t>
+      </w:r>
+    </w:p>
+    <w:p>
+      <w:pPr>
+        <w:rPr>
+          <w:lang w:val="es-AR"/>
+        </w:rPr>
+      </w:pPr>
+      <w:r>
+        <w:rPr>
+          <w:noProof/>
+          <w:lang w:val="es-AR" w:eastAsia="es-AR"/>
+        </w:rPr>
+        <w:drawing>
+          <wp:inline distT="0" distB="0" distL="0" distR="0">
+            <wp:extent cx="6640195" cy="3231515"/>
+            <wp:effectExtent l="76200" t="76200" r="141605" b="140335"/>
+            <wp:docPr id="19" name="Imagen 19" descr="C:\Users\Lukas\AppData\Local\Microsoft\Windows\INetCache\Content.Word\dirigirseAVehiculo.png"/>
+            <wp:cNvGraphicFramePr>
+              <a:graphicFrameLocks xmlns:a="http://schemas.openxmlformats.org/drawingml/2006/main" noChangeAspect="1"/>
+            </wp:cNvGraphicFramePr>
+            <a:graphic xmlns:a="http://schemas.openxmlformats.org/drawingml/2006/main">
+              <a:graphicData uri="http://schemas.openxmlformats.org/drawingml/2006/picture">
+                <pic:pic xmlns:pic="http://schemas.openxmlformats.org/drawingml/2006/picture">
+                  <pic:nvPicPr>
+                    <pic:cNvPr id="0" name="Picture 14" descr="C:\Users\Lukas\AppData\Local\Microsoft\Windows\INetCache\Content.Word\dirigirseAVehiculo.png"/>
+                    <pic:cNvPicPr>
+                      <a:picLocks noChangeAspect="1" noChangeArrowheads="1"/>
+                    </pic:cNvPicPr>
+                  </pic:nvPicPr>
+                  <pic:blipFill>
+                    <a:blip r:embed="rId18">
+                      <a:extLst>
+                        <a:ext uri="{28A0092B-C50C-407E-A947-70E740481C1C}">
+                          <a14:useLocalDpi xmlns:a14="http://schemas.microsoft.com/office/drawing/2010/main" val="0"/>
+                        </a:ext>
+                      </a:extLst>
+                    </a:blip>
+                    <a:srcRect/>
+                    <a:stretch>
+                      <a:fillRect/>
+                    </a:stretch>
+                  </pic:blipFill>
+                  <pic:spPr bwMode="auto">
+                    <a:xfrm>
+                      <a:off x="0" y="0"/>
+                      <a:ext cx="6640195" cy="3231515"/>
+                    </a:xfrm>
+                    <a:prstGeom prst="rect">
+                      <a:avLst/>
+                    </a:prstGeom>
+                    <a:ln w="38100" cap="sq">
+                      <a:solidFill>
+                        <a:srgbClr val="000000"/>
+                      </a:solidFill>
+                      <a:prstDash val="solid"/>
+                      <a:miter lim="800000"/>
+                    </a:ln>
+                    <a:effectLst>
+                      <a:outerShdw blurRad="50800" dist="38100" dir="2700000" algn="tl" rotWithShape="0">
+                        <a:srgbClr val="000000">
+                          <a:alpha val="43000"/>
+                        </a:srgbClr>
+                      </a:outerShdw>
+                    </a:effectLst>
+                  </pic:spPr>
+                </pic:pic>
+              </a:graphicData>
+            </a:graphic>
+          </wp:inline>
+        </w:drawing>
+      </w:r>
+    </w:p>
+    <w:p>
+      <w:pPr>
         <w:spacing w:before="0" w:after="160" w:line="259" w:lineRule="auto"/>
         <w:jc w:val="left"/>
         <w:rPr>
@@ -3583,7 +4032,7 @@
                     </pic:cNvPicPr>
                   </pic:nvPicPr>
                   <pic:blipFill>
-                    <a:blip r:embed="rId15">
+                    <a:blip r:embed="rId19">
                       <a:extLst>
                         <a:ext uri="{28A0092B-C50C-407E-A947-70E740481C1C}">
                           <a14:useLocalDpi xmlns:a14="http://schemas.microsoft.com/office/drawing/2010/main" val="0"/>
@@ -3832,6 +4281,34 @@
         <w:t xml:space="preserve"> desarrollada para que consuma los servicios del Web Service deployado en el Servidor y así podrán brindar las funcionalidades del sistema. </w:t>
       </w:r>
     </w:p>
+    <w:p/>
+    <w:p>
+      <w:pPr>
+        <w:pStyle w:val="Ttulo2"/>
+      </w:pPr>
+      <w:r>
+        <w:t>SEGURIDAD</w:t>
+      </w:r>
+    </w:p>
+    <w:p>
+      <w:r>
+        <w:t>El manejo de la seguridad de la aplicación en cuanto al acceso de la información que el sistema obtiene, procesa y muestra, está basado en la autenticación de quien se comunica con el sistema ya sea web o desde la aplicación móvil.</w:t>
+      </w:r>
+    </w:p>
+    <w:p>
+      <w:r>
+        <w:t>En cuanto a la aplicación móvil la seguridad de acceso a la información esta manejada por el manejo de roles y permisos para los diferentes usuarios que interactúan con el sistema. Cada funcionalidad está restringida a roles específicos.</w:t>
+      </w:r>
+    </w:p>
+    <w:p>
+      <w:r>
+        <w:t>En la aplicación móvil, la obtención de la información que se muestra en la aplicación es obtenida a través de los servicios del componente WebService del sistema. Todas las peticiones que realiza nuestra aplicación móvil envían un clave al servicio web para que valide que es nuestra aplicación la que está realizando esas peticiones y no otra ajena al sistema.</w:t>
+      </w:r>
+    </w:p>
+    <w:p>
+      <w:bookmarkStart w:id="25" w:name="_GoBack"/>
+      <w:bookmarkEnd w:id="25"/>
+    </w:p>
     <w:p>
       <w:pPr>
         <w:spacing w:before="0" w:after="160" w:line="259" w:lineRule="auto"/>
@@ -3846,7 +4323,7 @@
         <w:pStyle w:val="Ttulo1"/>
         <w:jc w:val="center"/>
       </w:pPr>
-      <w:bookmarkStart w:id="25" w:name="_Toc400185546"/>
+      <w:bookmarkStart w:id="26" w:name="_Toc400185546"/>
       <w:r>
         <w:lastRenderedPageBreak/>
         <w:t>MODELO DE ARQUTECTURA</w:t>
@@ -3854,7 +4331,7 @@
       <w:r>
         <w:t xml:space="preserve"> AJAX</w:t>
       </w:r>
-      <w:bookmarkEnd w:id="25"/>
+      <w:bookmarkEnd w:id="26"/>
     </w:p>
     <w:p>
       <w:r>
@@ -3891,7 +4368,7 @@
                     </pic:cNvPicPr>
                   </pic:nvPicPr>
                   <pic:blipFill>
-                    <a:blip r:embed="rId16">
+                    <a:blip r:embed="rId20">
                       <a:extLst>
                         <a:ext uri="{28A0092B-C50C-407E-A947-70E740481C1C}">
                           <a14:useLocalDpi xmlns:a14="http://schemas.microsoft.com/office/drawing/2010/main" val="0"/>
@@ -3938,22 +4415,22 @@
         <w:pStyle w:val="Ttulo1"/>
         <w:jc w:val="center"/>
       </w:pPr>
-      <w:bookmarkStart w:id="26" w:name="_Toc400185547"/>
+      <w:bookmarkStart w:id="27" w:name="_Toc400185547"/>
       <w:r>
         <w:lastRenderedPageBreak/>
         <w:t>MODELO DE COMPONENTES</w:t>
       </w:r>
-      <w:bookmarkEnd w:id="26"/>
+      <w:bookmarkEnd w:id="27"/>
     </w:p>
     <w:p>
       <w:pPr>
         <w:pStyle w:val="Ttulo2"/>
       </w:pPr>
-      <w:bookmarkStart w:id="27" w:name="_Toc400185548"/>
+      <w:bookmarkStart w:id="28" w:name="_Toc400185548"/>
       <w:r>
         <w:t>Vista de Componentes</w:t>
       </w:r>
-      <w:bookmarkEnd w:id="27"/>
+      <w:bookmarkEnd w:id="28"/>
     </w:p>
     <w:p>
       <w:r>
@@ -4044,7 +4521,7 @@
                     </pic:cNvPicPr>
                   </pic:nvPicPr>
                   <pic:blipFill>
-                    <a:blip r:embed="rId17">
+                    <a:blip r:embed="rId21">
                       <a:extLst>
                         <a:ext uri="{28A0092B-C50C-407E-A947-70E740481C1C}">
                           <a14:useLocalDpi xmlns:a14="http://schemas.microsoft.com/office/drawing/2010/main" val="0"/>
@@ -4100,11 +4577,11 @@
       <w:pPr>
         <w:pStyle w:val="Ttulo2"/>
       </w:pPr>
-      <w:bookmarkStart w:id="28" w:name="_Toc400185549"/>
+      <w:bookmarkStart w:id="29" w:name="_Toc400185549"/>
       <w:r>
         <w:t>Vista de Datos</w:t>
       </w:r>
-      <w:bookmarkEnd w:id="28"/>
+      <w:bookmarkEnd w:id="29"/>
     </w:p>
     <w:p>
       <w:r>
@@ -4256,7 +4733,7 @@
                     </pic:cNvPicPr>
                   </pic:nvPicPr>
                   <pic:blipFill>
-                    <a:blip r:embed="rId18">
+                    <a:blip r:embed="rId22">
                       <a:extLst>
                         <a:ext uri="{28A0092B-C50C-407E-A947-70E740481C1C}">
                           <a14:useLocalDpi xmlns:a14="http://schemas.microsoft.com/office/drawing/2010/main" val="0"/>
@@ -4307,11 +4784,11 @@
       <w:pPr>
         <w:pStyle w:val="Ttulo2"/>
       </w:pPr>
-      <w:bookmarkStart w:id="29" w:name="_Toc400185550"/>
+      <w:bookmarkStart w:id="30" w:name="_Toc400185550"/>
       <w:r>
         <w:t>Vista de Negocio</w:t>
       </w:r>
-      <w:bookmarkEnd w:id="29"/>
+      <w:bookmarkEnd w:id="30"/>
     </w:p>
     <w:p>
       <w:r>
@@ -4417,7 +4894,7 @@
                     </pic:cNvPicPr>
                   </pic:nvPicPr>
                   <pic:blipFill>
-                    <a:blip r:embed="rId19">
+                    <a:blip r:embed="rId23">
                       <a:extLst>
                         <a:ext uri="{28A0092B-C50C-407E-A947-70E740481C1C}">
                           <a14:useLocalDpi xmlns:a14="http://schemas.microsoft.com/office/drawing/2010/main" val="0"/>
@@ -4473,11 +4950,11 @@
       <w:pPr>
         <w:pStyle w:val="Ttulo2"/>
       </w:pPr>
-      <w:bookmarkStart w:id="30" w:name="_Toc400185551"/>
+      <w:bookmarkStart w:id="31" w:name="_Toc400185551"/>
       <w:r>
         <w:t>Vista de WebService</w:t>
       </w:r>
-      <w:bookmarkEnd w:id="30"/>
+      <w:bookmarkEnd w:id="31"/>
     </w:p>
     <w:p>
       <w:r>
@@ -4568,7 +5045,7 @@
                     </pic:cNvPicPr>
                   </pic:nvPicPr>
                   <pic:blipFill>
-                    <a:blip r:embed="rId20">
+                    <a:blip r:embed="rId24">
                       <a:extLst>
                         <a:ext uri="{28A0092B-C50C-407E-A947-70E740481C1C}">
                           <a14:useLocalDpi xmlns:a14="http://schemas.microsoft.com/office/drawing/2010/main" val="0"/>
@@ -4636,11 +5113,11 @@
       <w:pPr>
         <w:pStyle w:val="Ttulo2"/>
       </w:pPr>
-      <w:bookmarkStart w:id="31" w:name="_Toc400185552"/>
+      <w:bookmarkStart w:id="32" w:name="_Toc400185552"/>
       <w:r>
         <w:t>Vista de Presentación</w:t>
       </w:r>
-      <w:bookmarkEnd w:id="31"/>
+      <w:bookmarkEnd w:id="32"/>
     </w:p>
     <w:p>
       <w:r>
@@ -4732,7 +5209,7 @@
                     </pic:cNvPicPr>
                   </pic:nvPicPr>
                   <pic:blipFill>
-                    <a:blip r:embed="rId21">
+                    <a:blip r:embed="rId25">
                       <a:extLst>
                         <a:ext uri="{28A0092B-C50C-407E-A947-70E740481C1C}">
                           <a14:useLocalDpi xmlns:a14="http://schemas.microsoft.com/office/drawing/2010/main" val="0"/>
@@ -4836,7 +5313,7 @@
                     </pic:cNvPicPr>
                   </pic:nvPicPr>
                   <pic:blipFill>
-                    <a:blip r:embed="rId22">
+                    <a:blip r:embed="rId26">
                       <a:extLst>
                         <a:ext uri="{28A0092B-C50C-407E-A947-70E740481C1C}">
                           <a14:useLocalDpi xmlns:a14="http://schemas.microsoft.com/office/drawing/2010/main" val="0"/>
@@ -5012,7 +5489,7 @@
       <w:r>
         <w:rPr>
           <w:noProof/>
-          <w:lang w:eastAsia="es-AR"/>
+          <w:lang w:val="es-AR" w:eastAsia="es-AR"/>
         </w:rPr>
         <w:drawing>
           <wp:inline distT="0" distB="0" distL="0" distR="0" wp14:anchorId="6AE5DD89" wp14:editId="0F70B57A">
@@ -5032,7 +5509,7 @@
                     </pic:cNvPicPr>
                   </pic:nvPicPr>
                   <pic:blipFill>
-                    <a:blip r:embed="rId23">
+                    <a:blip r:embed="rId27">
                       <a:extLst>
                         <a:ext uri="{28A0092B-C50C-407E-A947-70E740481C1C}">
                           <a14:useLocalDpi xmlns:a14="http://schemas.microsoft.com/office/drawing/2010/main" val="0"/>
@@ -5157,13 +5634,11 @@
           <w:sz w:val="24"/>
         </w:rPr>
       </w:pPr>
-      <w:bookmarkStart w:id="32" w:name="_GoBack"/>
-      <w:bookmarkEnd w:id="32"/>
     </w:p>
     <w:p/>
     <w:p/>
     <w:sectPr>
-      <w:footerReference w:type="default" r:id="rId24"/>
+      <w:footerReference w:type="default" r:id="rId28"/>
       <w:pgSz w:w="11906" w:h="16838"/>
       <w:pgMar w:top="720" w:right="720" w:bottom="720" w:left="720" w:header="708" w:footer="708" w:gutter="0"/>
       <w:cols w:space="708"/>
@@ -5236,7 +5711,7 @@
           <w:rPr>
             <w:noProof/>
           </w:rPr>
-          <w:t>19</w:t>
+          <w:t>14</w:t>
         </w:r>
         <w:r>
           <w:rPr>
@@ -7586,6 +8061,7 @@
   </w:compat>
   <w:rsids>
     <w:rsidRoot w:val="00FF4F2E"/>
+    <w:rsid w:val="00447C16"/>
     <w:rsid w:val="006676BA"/>
     <w:rsid w:val="00C901A9"/>
     <w:rsid w:val="00FF4F2E"/>
@@ -8264,7 +8740,7 @@
   <a:extraClrSchemeLst/>
   <a:extLst>
     <a:ext uri="{05A4C25C-085E-4340-85A3-A5531E510DB2}">
-      <thm15:themeFamily xmlns="" xmlns:thm15="http://schemas.microsoft.com/office/thememl/2012/main" name="Office Theme" id="{62F939B6-93AF-4DB8-9C6B-D6C7DFDC589F}" vid="{4A3C46E8-61CC-4603-A589-7422A47A8E4A}"/>
+      <thm15:themeFamily xmlns:thm15="http://schemas.microsoft.com/office/thememl/2012/main" xmlns="" name="Office Theme" id="{62F939B6-93AF-4DB8-9C6B-D6C7DFDC589F}" vid="{4A3C46E8-61CC-4603-A589-7422A47A8E4A}"/>
     </a:ext>
   </a:extLst>
 </a:theme>

</xml_diff>